<commit_message>
Update Arduino-Python DAQ Software Python beschrijvingV0.2.docx
</commit_message>
<xml_diff>
--- a/Doc/Arduino-Python DAQ Software Python beschrijvingV0.2.docx
+++ b/Doc/Arduino-Python DAQ Software Python beschrijvingV0.2.docx
@@ -95,7 +95,7 @@
         <w:rPr>
           <w:noProof/>
         </w:rPr>
-        <w:instrText xml:space="preserve"> PAGEREF _Toc39482922 \h </w:instrText>
+        <w:instrText xml:space="preserve"> PAGEREF _Toc40194565 \h </w:instrText>
       </w:r>
       <w:r>
         <w:rPr>
@@ -152,7 +152,7 @@
         <w:rPr>
           <w:noProof/>
         </w:rPr>
-        <w:instrText xml:space="preserve"> PAGEREF _Toc39482923 \h </w:instrText>
+        <w:instrText xml:space="preserve"> PAGEREF _Toc40194566 \h </w:instrText>
       </w:r>
       <w:r>
         <w:rPr>
@@ -211,7 +211,7 @@
         <w:rPr>
           <w:noProof/>
         </w:rPr>
-        <w:instrText xml:space="preserve"> PAGEREF _Toc39482924 \h </w:instrText>
+        <w:instrText xml:space="preserve"> PAGEREF _Toc40194567 \h </w:instrText>
       </w:r>
       <w:r>
         <w:rPr>
@@ -270,7 +270,7 @@
         <w:rPr>
           <w:noProof/>
         </w:rPr>
-        <w:instrText xml:space="preserve"> PAGEREF _Toc39482925 \h </w:instrText>
+        <w:instrText xml:space="preserve"> PAGEREF _Toc40194568 \h </w:instrText>
       </w:r>
       <w:r>
         <w:rPr>
@@ -329,7 +329,7 @@
         <w:rPr>
           <w:noProof/>
         </w:rPr>
-        <w:instrText xml:space="preserve"> PAGEREF _Toc39482926 \h </w:instrText>
+        <w:instrText xml:space="preserve"> PAGEREF _Toc40194569 \h </w:instrText>
       </w:r>
       <w:r>
         <w:rPr>
@@ -388,7 +388,7 @@
         <w:rPr>
           <w:noProof/>
         </w:rPr>
-        <w:instrText xml:space="preserve"> PAGEREF _Toc39482927 \h </w:instrText>
+        <w:instrText xml:space="preserve"> PAGEREF _Toc40194570 \h </w:instrText>
       </w:r>
       <w:r>
         <w:rPr>
@@ -447,7 +447,7 @@
         <w:rPr>
           <w:noProof/>
         </w:rPr>
-        <w:instrText xml:space="preserve"> PAGEREF _Toc39482928 \h </w:instrText>
+        <w:instrText xml:space="preserve"> PAGEREF _Toc40194571 \h </w:instrText>
       </w:r>
       <w:r>
         <w:rPr>
@@ -506,7 +506,7 @@
         <w:rPr>
           <w:noProof/>
         </w:rPr>
-        <w:instrText xml:space="preserve"> PAGEREF _Toc39482929 \h </w:instrText>
+        <w:instrText xml:space="preserve"> PAGEREF _Toc40194572 \h </w:instrText>
       </w:r>
       <w:r>
         <w:rPr>
@@ -540,7 +540,7 @@
         </w:tabs>
         <w:rPr>
           <w:noProof/>
-          <w:lang w:val="en-GB" w:eastAsia="en-GB"/>
+          <w:lang w:eastAsia="en-GB"/>
         </w:rPr>
       </w:pPr>
       <w:r>
@@ -565,7 +565,7 @@
         <w:rPr>
           <w:noProof/>
         </w:rPr>
-        <w:instrText xml:space="preserve"> PAGEREF _Toc39482930 \h </w:instrText>
+        <w:instrText xml:space="preserve"> PAGEREF _Toc40194573 \h </w:instrText>
       </w:r>
       <w:r>
         <w:rPr>
@@ -582,7 +582,7 @@
         <w:rPr>
           <w:noProof/>
         </w:rPr>
-        <w:t>4</w:t>
+        <w:t>5</w:t>
       </w:r>
       <w:r>
         <w:rPr>
@@ -592,15 +592,200 @@
       </w:r>
     </w:p>
     <w:p>
-      <w:r>
+      <w:pPr>
+        <w:pStyle w:val="Inhopg3"/>
+        <w:tabs>
+          <w:tab w:val="right" w:leader="dot" w:pos="9017"/>
+        </w:tabs>
+        <w:rPr>
+          <w:noProof/>
+          <w:lang w:eastAsia="en-GB"/>
+        </w:rPr>
+      </w:pPr>
+      <w:r>
+        <w:rPr>
+          <w:noProof/>
+        </w:rPr>
+        <w:t>Data structuur</w:t>
+      </w:r>
+      <w:r>
+        <w:rPr>
+          <w:noProof/>
+        </w:rPr>
+        <w:tab/>
+      </w:r>
+      <w:r>
+        <w:rPr>
+          <w:noProof/>
+        </w:rPr>
+        <w:fldChar w:fldCharType="begin"/>
+      </w:r>
+      <w:r>
+        <w:rPr>
+          <w:noProof/>
+        </w:rPr>
+        <w:instrText xml:space="preserve"> PAGEREF _Toc40194574 \h </w:instrText>
+      </w:r>
+      <w:r>
+        <w:rPr>
+          <w:noProof/>
+        </w:rPr>
+      </w:r>
+      <w:r>
+        <w:rPr>
+          <w:noProof/>
+        </w:rPr>
+        <w:fldChar w:fldCharType="separate"/>
+      </w:r>
+      <w:r>
+        <w:rPr>
+          <w:noProof/>
+        </w:rPr>
+        <w:t>5</w:t>
+      </w:r>
+      <w:r>
+        <w:rPr>
+          <w:noProof/>
+        </w:rPr>
         <w:fldChar w:fldCharType="end"/>
       </w:r>
     </w:p>
     <w:p>
       <w:pPr>
+        <w:pStyle w:val="Inhopg3"/>
+        <w:tabs>
+          <w:tab w:val="right" w:leader="dot" w:pos="9017"/>
+        </w:tabs>
+        <w:rPr>
+          <w:noProof/>
+          <w:lang w:eastAsia="en-GB"/>
+        </w:rPr>
+      </w:pPr>
+      <w:r>
+        <w:rPr>
+          <w:noProof/>
+        </w:rPr>
+        <w:t>Demultiplex</w:t>
+      </w:r>
+      <w:r>
+        <w:rPr>
+          <w:noProof/>
+        </w:rPr>
+        <w:tab/>
+      </w:r>
+      <w:r>
+        <w:rPr>
+          <w:noProof/>
+        </w:rPr>
+        <w:fldChar w:fldCharType="begin"/>
+      </w:r>
+      <w:r>
+        <w:rPr>
+          <w:noProof/>
+        </w:rPr>
+        <w:instrText xml:space="preserve"> PAGEREF _Toc40194575 \h </w:instrText>
+      </w:r>
+      <w:r>
+        <w:rPr>
+          <w:noProof/>
+        </w:rPr>
+      </w:r>
+      <w:r>
+        <w:rPr>
+          <w:noProof/>
+        </w:rPr>
+        <w:fldChar w:fldCharType="separate"/>
+      </w:r>
+      <w:r>
+        <w:rPr>
+          <w:noProof/>
+        </w:rPr>
+        <w:t>5</w:t>
+      </w:r>
+      <w:r>
+        <w:rPr>
+          <w:noProof/>
+        </w:rPr>
+        <w:fldChar w:fldCharType="end"/>
+      </w:r>
+    </w:p>
+    <w:p>
+      <w:pPr>
+        <w:pStyle w:val="Inhopg3"/>
+        <w:tabs>
+          <w:tab w:val="right" w:leader="dot" w:pos="9017"/>
+        </w:tabs>
+        <w:rPr>
+          <w:noProof/>
+          <w:lang w:eastAsia="en-GB"/>
+        </w:rPr>
+      </w:pPr>
+      <w:r>
+        <w:rPr>
+          <w:noProof/>
+        </w:rPr>
+        <w:t>Plotten van de data</w:t>
+      </w:r>
+      <w:r>
+        <w:rPr>
+          <w:noProof/>
+        </w:rPr>
+        <w:tab/>
+      </w:r>
+      <w:r>
+        <w:rPr>
+          <w:noProof/>
+        </w:rPr>
+        <w:fldChar w:fldCharType="begin"/>
+      </w:r>
+      <w:r>
+        <w:rPr>
+          <w:noProof/>
+        </w:rPr>
+        <w:instrText xml:space="preserve"> PAGEREF _Toc40194576 \h </w:instrText>
+      </w:r>
+      <w:r>
+        <w:rPr>
+          <w:noProof/>
+        </w:rPr>
+      </w:r>
+      <w:r>
+        <w:rPr>
+          <w:noProof/>
+        </w:rPr>
+        <w:fldChar w:fldCharType="separate"/>
+      </w:r>
+      <w:r>
+        <w:rPr>
+          <w:noProof/>
+        </w:rPr>
+        <w:t>5</w:t>
+      </w:r>
+      <w:r>
+        <w:rPr>
+          <w:noProof/>
+        </w:rPr>
+        <w:fldChar w:fldCharType="end"/>
+      </w:r>
+    </w:p>
+    <w:p>
+      <w:pPr>
         <w:pStyle w:val="Kop1"/>
       </w:pPr>
-      <w:bookmarkStart w:id="0" w:name="_Toc39482922"/>
+      <w:r>
+        <w:fldChar w:fldCharType="end"/>
+      </w:r>
+    </w:p>
+    <w:p>
+      <w:pPr>
+        <w:pStyle w:val="Kop1"/>
+      </w:pPr>
+    </w:p>
+    <w:p>
+      <w:pPr>
+        <w:pStyle w:val="Kop1"/>
+      </w:pPr>
+      <w:bookmarkStart w:id="0" w:name="_Toc40194565"/>
       <w:r>
         <w:t>Inleiding</w:t>
       </w:r>
@@ -728,22 +913,315 @@
         </mc:AlternateContent>
       </w:r>
       <w:r>
+        <w:t xml:space="preserve">Het prototype </w:t>
+      </w:r>
+      <w:r>
+        <w:t xml:space="preserve">Data Acquisitie Device </w:t>
+      </w:r>
+      <w:r>
+        <w:t xml:space="preserve">(DAQ) is een op zichzelf staand instrument dat intern draait op programmatuur </w:t>
+      </w:r>
+      <w:r>
+        <w:t xml:space="preserve"> </w:t>
+      </w:r>
+      <w:r>
+        <w:t>ontwikkeld in C++</w:t>
+      </w:r>
+      <w:r>
+        <w:t xml:space="preserve"> op basis van ESP32 hardware (zie bijlage </w:t>
+      </w:r>
+      <w:proofErr w:type="spellStart"/>
+      <w:r>
+        <w:t>Arduino</w:t>
+      </w:r>
+      <w:proofErr w:type="spellEnd"/>
+      <w:r>
+        <w:t>-Python DAQ Hardware beschrijving.docx</w:t>
+      </w:r>
+      <w:r>
+        <w:t>)</w:t>
+      </w:r>
+      <w:r>
+        <w:t xml:space="preserve">. De communicatie met de buitenwereld </w:t>
+      </w:r>
+      <w:r>
+        <w:t>loopt</w:t>
+      </w:r>
+      <w:r>
+        <w:t xml:space="preserve"> via een USB poort, voor zowel de aanlevering van parameters</w:t>
+      </w:r>
+      <w:r>
+        <w:t>,</w:t>
+      </w:r>
+      <w:r>
+        <w:t xml:space="preserve"> die de conversie configur</w:t>
+      </w:r>
+      <w:r>
+        <w:t>eren</w:t>
+      </w:r>
+      <w:r>
+        <w:t>,</w:t>
+      </w:r>
+      <w:r>
+        <w:t xml:space="preserve"> als voor de uitlezing van het DAQ buffer. Deel van het onderzoek is de inzet van Pyth</w:t>
+      </w:r>
+      <w:r>
+        <w:t xml:space="preserve">on, middels </w:t>
+      </w:r>
+      <w:proofErr w:type="spellStart"/>
+      <w:r>
+        <w:t>Spyder</w:t>
+      </w:r>
+      <w:proofErr w:type="spellEnd"/>
+      <w:r>
+        <w:t xml:space="preserve"> </w:t>
+      </w:r>
+      <w:proofErr w:type="spellStart"/>
+      <w:r>
+        <w:rPr>
+          <w:rStyle w:val="e24kjd"/>
+        </w:rPr>
+        <w:t>Integrated</w:t>
+      </w:r>
+      <w:proofErr w:type="spellEnd"/>
+      <w:r>
+        <w:rPr>
+          <w:rStyle w:val="e24kjd"/>
+        </w:rPr>
+        <w:t xml:space="preserve"> Development Environment</w:t>
+      </w:r>
+      <w:r>
+        <w:t xml:space="preserve">  (IDE</w:t>
+      </w:r>
+      <w:r>
+        <w:rPr>
+          <w:rStyle w:val="e24kjd"/>
+        </w:rPr>
+        <w:t>)</w:t>
+      </w:r>
+      <w:r>
+        <w:t xml:space="preserve">, </w:t>
+      </w:r>
+      <w:r>
+        <w:t>voor de aans</w:t>
+      </w:r>
+      <w:r>
+        <w:t>turing en uitlezing van het DAQ. H</w:t>
+      </w:r>
+      <w:r>
+        <w:t>ieronder een beschrijving van het</w:t>
+      </w:r>
+      <w:r>
+        <w:t xml:space="preserve"> </w:t>
+      </w:r>
+      <w:r>
+        <w:t xml:space="preserve"> </w:t>
+      </w:r>
+      <w:r>
+        <w:t>Python</w:t>
+      </w:r>
+      <w:r>
+        <w:t>programma voor het aansturen en uitleze</w:t>
+      </w:r>
+      <w:r>
+        <w:t xml:space="preserve">n van het DAQ. Het is een </w:t>
+      </w:r>
+      <w:proofErr w:type="spellStart"/>
+      <w:r>
+        <w:t>proof</w:t>
+      </w:r>
+      <w:proofErr w:type="spellEnd"/>
+      <w:r>
+        <w:t xml:space="preserve"> of concept</w:t>
+      </w:r>
+      <w:r>
+        <w:t xml:space="preserve"> </w:t>
+      </w:r>
+      <w:r>
+        <w:t xml:space="preserve">met de nadruk </w:t>
+      </w:r>
+      <w:r>
+        <w:t>op functionaliteit</w:t>
+      </w:r>
+      <w:r>
+        <w:t>.</w:t>
+      </w:r>
+      <w:r>
+        <w:t xml:space="preserve"> </w:t>
+      </w:r>
+    </w:p>
+    <w:p>
+      <w:r>
+        <w:t xml:space="preserve">Voor overige informatie is een </w:t>
+      </w:r>
+      <w:proofErr w:type="spellStart"/>
+      <w:r>
+        <w:t>github</w:t>
+      </w:r>
+      <w:proofErr w:type="spellEnd"/>
+      <w:r>
+        <w:t xml:space="preserve"> account aangemaakt: </w:t>
+      </w:r>
+      <w:hyperlink r:id="rId11" w:history="1">
+        <w:r>
+          <w:rPr>
+            <w:rStyle w:val="Hyperlink"/>
+          </w:rPr>
+          <w:t>http://github.com/hazowa/DAQ</w:t>
+        </w:r>
+      </w:hyperlink>
+    </w:p>
+    <w:p>
+      <w:pPr>
+        <w:pStyle w:val="Kop1"/>
+      </w:pPr>
+      <w:bookmarkStart w:id="1" w:name="_Toc40194566"/>
+      <w:r>
+        <w:t>Globale beschrijving</w:t>
+      </w:r>
+      <w:bookmarkEnd w:id="1"/>
+    </w:p>
+    <w:p>
+      <w:r>
+        <w:t xml:space="preserve">Aan de hand van het stroomdiagram hieronder de </w:t>
+      </w:r>
+      <w:r>
+        <w:t xml:space="preserve">vijf </w:t>
+      </w:r>
+      <w:r>
+        <w:t xml:space="preserve">belangrijkste </w:t>
+      </w:r>
+      <w:r>
+        <w:t>modulen</w:t>
+      </w:r>
+      <w:r>
+        <w:t xml:space="preserve"> van </w:t>
+      </w:r>
+      <w:r>
+        <w:t>dit</w:t>
+      </w:r>
+      <w:r>
+        <w:t xml:space="preserve"> Python programma</w:t>
+      </w:r>
+      <w:r>
+        <w:t>:</w:t>
+      </w:r>
+    </w:p>
+    <w:p>
+      <w:pPr>
+        <w:pStyle w:val="Lijstalinea"/>
+        <w:numPr>
+          <w:ilvl w:val="0"/>
+          <w:numId w:val="44"/>
+        </w:numPr>
+      </w:pPr>
+      <w:r>
+        <w:t xml:space="preserve">Import van </w:t>
+      </w:r>
+      <w:proofErr w:type="spellStart"/>
+      <w:r>
+        <w:t>libraries</w:t>
+      </w:r>
+      <w:proofErr w:type="spellEnd"/>
+    </w:p>
+    <w:p>
+      <w:pPr>
+        <w:pStyle w:val="Lijstalinea"/>
+        <w:numPr>
+          <w:ilvl w:val="0"/>
+          <w:numId w:val="44"/>
+        </w:numPr>
+      </w:pPr>
+      <w:r>
+        <w:t>Definitie van variabelen</w:t>
+      </w:r>
+    </w:p>
+    <w:p>
+      <w:pPr>
+        <w:pStyle w:val="Lijstalinea"/>
+        <w:numPr>
+          <w:ilvl w:val="0"/>
+          <w:numId w:val="44"/>
+        </w:numPr>
+      </w:pPr>
+      <w:r>
+        <w:t>Communicatie met gebruiker</w:t>
+      </w:r>
+    </w:p>
+    <w:p>
+      <w:pPr>
+        <w:pStyle w:val="Lijstalinea"/>
+        <w:numPr>
+          <w:ilvl w:val="0"/>
+          <w:numId w:val="44"/>
+        </w:numPr>
+      </w:pPr>
+      <w:r>
+        <w:t>Communicatie met DAQ</w:t>
+      </w:r>
+    </w:p>
+    <w:p>
+      <w:pPr>
+        <w:pStyle w:val="Lijstalinea"/>
+        <w:numPr>
+          <w:ilvl w:val="1"/>
+          <w:numId w:val="44"/>
+        </w:numPr>
+      </w:pPr>
+      <w:r>
+        <w:t>Verzenden van parameters naar DAQ</w:t>
+      </w:r>
+    </w:p>
+    <w:p>
+      <w:pPr>
+        <w:pStyle w:val="Lijstalinea"/>
+        <w:numPr>
+          <w:ilvl w:val="1"/>
+          <w:numId w:val="44"/>
+        </w:numPr>
+      </w:pPr>
+      <w:r>
+        <w:t>Ontvangen van conversiedata vanuit DAQ</w:t>
+      </w:r>
+    </w:p>
+    <w:p>
+      <w:pPr>
+        <w:pStyle w:val="Lijstalinea"/>
+        <w:numPr>
+          <w:ilvl w:val="0"/>
+          <w:numId w:val="44"/>
+        </w:numPr>
+      </w:pPr>
+      <w:r>
+        <w:t>Verwerken van de data</w:t>
+      </w:r>
+      <w:r>
+        <w:t xml:space="preserve"> met een plot als resultaat.</w:t>
+      </w:r>
+    </w:p>
+    <w:p>
+      <w:pPr>
+        <w:pStyle w:val="Kop2"/>
+      </w:pPr>
+      <w:bookmarkStart w:id="2" w:name="_Toc40194567"/>
+      <w:r>
         <w:rPr>
           <w:noProof/>
           <w:lang w:val="en-GB" w:eastAsia="en-GB"/>
         </w:rPr>
+        <w:lastRenderedPageBreak/>
         <w:drawing>
           <wp:anchor distT="0" distB="0" distL="114300" distR="114300" simplePos="0" relativeHeight="251658240" behindDoc="0" locked="0" layoutInCell="1" allowOverlap="1">
             <wp:simplePos x="0" y="0"/>
-            <wp:positionH relativeFrom="column">
-              <wp:posOffset>1793142</wp:posOffset>
+            <wp:positionH relativeFrom="margin">
+              <wp:posOffset>1775460</wp:posOffset>
             </wp:positionH>
             <wp:positionV relativeFrom="paragraph">
-              <wp:posOffset>1500945</wp:posOffset>
+              <wp:posOffset>0</wp:posOffset>
             </wp:positionV>
-            <wp:extent cx="2684194" cy="3849298"/>
-            <wp:effectExtent l="0" t="0" r="0" b="0"/>
-            <wp:wrapNone/>
+            <wp:extent cx="2371725" cy="3429000"/>
+            <wp:effectExtent l="0" t="0" r="9525" b="0"/>
+            <wp:wrapTopAndBottom/>
             <wp:docPr id="14" name="Afbeelding 14"/>
             <wp:cNvGraphicFramePr>
               <a:graphicFrameLocks xmlns:a="http://schemas.openxmlformats.org/drawingml/2006/main" noChangeAspect="1"/>
@@ -756,20 +1234,20 @@
                     <pic:cNvPicPr/>
                   </pic:nvPicPr>
                   <pic:blipFill rotWithShape="1">
-                    <a:blip r:embed="rId11">
+                    <a:blip r:embed="rId12">
                       <a:extLst>
                         <a:ext uri="{28A0092B-C50C-407E-A947-70E740481C1C}">
                           <a14:useLocalDpi xmlns:a14="http://schemas.microsoft.com/office/drawing/2010/main" val="0"/>
                         </a:ext>
                       </a:extLst>
                     </a:blip>
-                    <a:srcRect l="12988" t="8532" r="-3197"/>
+                    <a:srcRect l="11639" t="8632" b="1037"/>
                     <a:stretch/>
                   </pic:blipFill>
                   <pic:spPr bwMode="auto">
                     <a:xfrm>
                       <a:off x="0" y="0"/>
-                      <a:ext cx="2684194" cy="3849298"/>
+                      <a:ext cx="2371725" cy="3429000"/>
                     </a:xfrm>
                     <a:prstGeom prst="rect">
                       <a:avLst/>
@@ -796,299 +1274,15 @@
         </w:drawing>
       </w:r>
       <w:r>
-        <w:t xml:space="preserve">Het prototype </w:t>
-      </w:r>
-      <w:r>
-        <w:t xml:space="preserve">Data Acquisitie Device </w:t>
-      </w:r>
-      <w:r>
-        <w:t xml:space="preserve">(DAQ) is een op zichzelf staand instrument dat intern draait op programmatuur </w:t>
-      </w:r>
-      <w:r>
-        <w:t xml:space="preserve"> </w:t>
-      </w:r>
-      <w:r>
-        <w:t>ontwikkeld in C++</w:t>
-      </w:r>
-      <w:r>
-        <w:t xml:space="preserve"> op basis van ESP32 hardware (zie bijlage </w:t>
+        <w:t xml:space="preserve">Import van </w:t>
       </w:r>
       <w:proofErr w:type="spellStart"/>
       <w:r>
-        <w:t>Arduino</w:t>
-      </w:r>
-      <w:proofErr w:type="spellEnd"/>
-      <w:r>
-        <w:t>-Python DAQ Hardware beschrijving.docx</w:t>
-      </w:r>
-      <w:r>
-        <w:t>)</w:t>
-      </w:r>
-      <w:r>
-        <w:t xml:space="preserve">. De communicatie met de buitenwereld </w:t>
-      </w:r>
-      <w:r>
-        <w:t>loopt</w:t>
-      </w:r>
-      <w:r>
-        <w:t xml:space="preserve"> via een USB poort, voor zowel de aanlevering van parameters</w:t>
-      </w:r>
-      <w:r>
-        <w:t>,</w:t>
-      </w:r>
-      <w:r>
-        <w:t xml:space="preserve"> die de conversie configur</w:t>
-      </w:r>
-      <w:r>
-        <w:t>eren</w:t>
-      </w:r>
-      <w:r>
-        <w:t>,</w:t>
-      </w:r>
-      <w:r>
-        <w:t xml:space="preserve"> als voor de uitlezing van het DAQ buffer. Deel van het onderzoek is de inzet van Pyth</w:t>
-      </w:r>
-      <w:r>
-        <w:t xml:space="preserve">on, middels </w:t>
-      </w:r>
-      <w:proofErr w:type="spellStart"/>
-      <w:r>
-        <w:t>Spyder</w:t>
-      </w:r>
-      <w:proofErr w:type="spellEnd"/>
-      <w:r>
-        <w:t xml:space="preserve"> </w:t>
-      </w:r>
-      <w:proofErr w:type="spellStart"/>
-      <w:r>
-        <w:rPr>
-          <w:rStyle w:val="e24kjd"/>
-        </w:rPr>
-        <w:t>Integrated</w:t>
-      </w:r>
-      <w:proofErr w:type="spellEnd"/>
-      <w:r>
-        <w:rPr>
-          <w:rStyle w:val="e24kjd"/>
-        </w:rPr>
-        <w:t xml:space="preserve"> Development Environment</w:t>
-      </w:r>
-      <w:r>
-        <w:t xml:space="preserve">  (</w:t>
-      </w:r>
-      <w:r>
-        <w:t>IDE</w:t>
-      </w:r>
-      <w:r>
-        <w:rPr>
-          <w:rStyle w:val="e24kjd"/>
-        </w:rPr>
-        <w:t>)</w:t>
-      </w:r>
-      <w:r>
-        <w:t xml:space="preserve">, </w:t>
-      </w:r>
-      <w:r>
-        <w:t>voor de aans</w:t>
-      </w:r>
-      <w:r>
-        <w:t>turing en uitlezing van het DAQ. H</w:t>
-      </w:r>
-      <w:r>
-        <w:t>ieronder een beschrijving van het</w:t>
-      </w:r>
-      <w:r>
-        <w:t xml:space="preserve"> </w:t>
-      </w:r>
-      <w:r>
-        <w:t xml:space="preserve"> </w:t>
-      </w:r>
-      <w:r>
-        <w:t>Python</w:t>
-      </w:r>
-      <w:r>
-        <w:t>programma voor het aansturen en uitleze</w:t>
-      </w:r>
-      <w:r>
-        <w:t xml:space="preserve">n van het DAQ. Het is een </w:t>
-      </w:r>
-      <w:proofErr w:type="spellStart"/>
-      <w:r>
-        <w:t>proof</w:t>
-      </w:r>
-      <w:proofErr w:type="spellEnd"/>
-      <w:r>
-        <w:t xml:space="preserve"> of concept</w:t>
-      </w:r>
-      <w:r>
-        <w:t xml:space="preserve"> </w:t>
-      </w:r>
-      <w:r>
-        <w:t xml:space="preserve">met de nadruk </w:t>
-      </w:r>
-      <w:r>
-        <w:t>op functionaliteit</w:t>
-      </w:r>
-      <w:r>
-        <w:t>.</w:t>
-      </w:r>
-      <w:r>
-        <w:t xml:space="preserve"> </w:t>
-      </w:r>
-    </w:p>
-    <w:p>
-      <w:pPr>
-        <w:rPr>
-          <w:b/>
-          <w:bCs/>
-        </w:rPr>
-      </w:pPr>
-      <w:bookmarkStart w:id="1" w:name="_Toc39482923"/>
-      <w:r>
-        <w:br w:type="page"/>
-      </w:r>
-    </w:p>
-    <w:p>
-      <w:pPr>
-        <w:pStyle w:val="Kop1"/>
-      </w:pPr>
-      <w:r>
-        <w:lastRenderedPageBreak/>
-        <w:t>Globale beschrijving</w:t>
-      </w:r>
-      <w:bookmarkEnd w:id="1"/>
-    </w:p>
-    <w:p>
-      <w:r>
-        <w:t xml:space="preserve">Aan de hand van het stroomdiagram hieronder de </w:t>
-      </w:r>
-      <w:r>
-        <w:t xml:space="preserve">vijf </w:t>
-      </w:r>
-      <w:r>
-        <w:t xml:space="preserve">belangrijkste </w:t>
-      </w:r>
-      <w:r>
-        <w:t>modulen</w:t>
-      </w:r>
-      <w:r>
-        <w:t xml:space="preserve"> van </w:t>
-      </w:r>
-      <w:r>
-        <w:t>dit</w:t>
-      </w:r>
-      <w:r>
-        <w:t xml:space="preserve"> Python programma</w:t>
-      </w:r>
-      <w:r>
-        <w:t>:</w:t>
-      </w:r>
-    </w:p>
-    <w:p>
-      <w:pPr>
-        <w:pStyle w:val="Lijstalinea"/>
-        <w:numPr>
-          <w:ilvl w:val="0"/>
-          <w:numId w:val="44"/>
-        </w:numPr>
-      </w:pPr>
-      <w:r>
-        <w:t xml:space="preserve">Import van </w:t>
-      </w:r>
-      <w:proofErr w:type="spellStart"/>
-      <w:r>
         <w:t>libraries</w:t>
       </w:r>
-      <w:proofErr w:type="spellEnd"/>
-    </w:p>
-    <w:p>
-      <w:pPr>
-        <w:pStyle w:val="Lijstalinea"/>
-        <w:numPr>
-          <w:ilvl w:val="0"/>
-          <w:numId w:val="44"/>
-        </w:numPr>
-      </w:pPr>
-      <w:r>
-        <w:t>Definitie van variabelen</w:t>
-      </w:r>
-    </w:p>
-    <w:p>
-      <w:pPr>
-        <w:pStyle w:val="Lijstalinea"/>
-        <w:numPr>
-          <w:ilvl w:val="0"/>
-          <w:numId w:val="44"/>
-        </w:numPr>
-      </w:pPr>
-      <w:r>
-        <w:t>Communicatie met gebruiker</w:t>
-      </w:r>
-    </w:p>
-    <w:p>
-      <w:pPr>
-        <w:pStyle w:val="Lijstalinea"/>
-        <w:numPr>
-          <w:ilvl w:val="0"/>
-          <w:numId w:val="44"/>
-        </w:numPr>
-      </w:pPr>
-      <w:r>
-        <w:t>Communicatie met DAQ</w:t>
-      </w:r>
-    </w:p>
-    <w:p>
-      <w:pPr>
-        <w:pStyle w:val="Lijstalinea"/>
-        <w:numPr>
-          <w:ilvl w:val="1"/>
-          <w:numId w:val="44"/>
-        </w:numPr>
-      </w:pPr>
-      <w:r>
-        <w:t>Verzenden van parameters naar DAQ</w:t>
-      </w:r>
-    </w:p>
-    <w:p>
-      <w:pPr>
-        <w:pStyle w:val="Lijstalinea"/>
-        <w:numPr>
-          <w:ilvl w:val="1"/>
-          <w:numId w:val="44"/>
-        </w:numPr>
-      </w:pPr>
-      <w:r>
-        <w:t>Ontvangen van conversiedata vanuit DAQ</w:t>
-      </w:r>
-    </w:p>
-    <w:p>
-      <w:pPr>
-        <w:pStyle w:val="Lijstalinea"/>
-        <w:numPr>
-          <w:ilvl w:val="0"/>
-          <w:numId w:val="44"/>
-        </w:numPr>
-      </w:pPr>
-      <w:r>
-        <w:t>Verwerken van de data</w:t>
-      </w:r>
-      <w:r>
-        <w:t xml:space="preserve"> met een plot als resultaat.</w:t>
-      </w:r>
-    </w:p>
-    <w:p>
-      <w:pPr>
-        <w:pStyle w:val="Kop2"/>
-      </w:pPr>
-      <w:bookmarkStart w:id="2" w:name="_Toc39482924"/>
-      <w:r>
-        <w:t xml:space="preserve">Import van </w:t>
-      </w:r>
-      <w:proofErr w:type="spellStart"/>
-      <w:r>
-        <w:t>libraries</w:t>
-      </w:r>
+      <w:bookmarkStart w:id="3" w:name="_GoBack"/>
       <w:bookmarkEnd w:id="2"/>
+      <w:bookmarkEnd w:id="3"/>
       <w:proofErr w:type="spellEnd"/>
     </w:p>
     <w:p>
@@ -1101,7 +1295,10 @@
         <w:t xml:space="preserve"> biedt </w:t>
       </w:r>
       <w:r>
-        <w:t xml:space="preserve">ondersteuning voor een groot aantal </w:t>
+        <w:t>ondersteuning voor een groo</w:t>
+      </w:r>
+      <w:r>
+        <w:t xml:space="preserve">t aantal </w:t>
       </w:r>
       <w:proofErr w:type="spellStart"/>
       <w:r>
@@ -1109,7 +1306,7 @@
       </w:r>
       <w:proofErr w:type="spellEnd"/>
       <w:r>
-        <w:t xml:space="preserve"> packages LCD</w:t>
+        <w:t xml:space="preserve"> packages</w:t>
       </w:r>
       <w:r>
         <w:t>. Voor dit programma zijn in gebruik ‘</w:t>
@@ -1142,73 +1339,6 @@
             <wp:extent cx="5732145" cy="290195"/>
             <wp:effectExtent l="0" t="0" r="1905" b="0"/>
             <wp:docPr id="1" name="Afbeelding 1"/>
-            <wp:cNvGraphicFramePr>
-              <a:graphicFrameLocks xmlns:a="http://schemas.openxmlformats.org/drawingml/2006/main" noChangeAspect="1"/>
-            </wp:cNvGraphicFramePr>
-            <a:graphic xmlns:a="http://schemas.openxmlformats.org/drawingml/2006/main">
-              <a:graphicData uri="http://schemas.openxmlformats.org/drawingml/2006/picture">
-                <pic:pic xmlns:pic="http://schemas.openxmlformats.org/drawingml/2006/picture">
-                  <pic:nvPicPr>
-                    <pic:cNvPr id="1" name=""/>
-                    <pic:cNvPicPr/>
-                  </pic:nvPicPr>
-                  <pic:blipFill>
-                    <a:blip r:embed="rId12"/>
-                    <a:stretch>
-                      <a:fillRect/>
-                    </a:stretch>
-                  </pic:blipFill>
-                  <pic:spPr>
-                    <a:xfrm>
-                      <a:off x="0" y="0"/>
-                      <a:ext cx="5732145" cy="290195"/>
-                    </a:xfrm>
-                    <a:prstGeom prst="rect">
-                      <a:avLst/>
-                    </a:prstGeom>
-                  </pic:spPr>
-                </pic:pic>
-              </a:graphicData>
-            </a:graphic>
-          </wp:inline>
-        </w:drawing>
-      </w:r>
-    </w:p>
-    <w:p>
-      <w:pPr>
-        <w:pStyle w:val="Kop2"/>
-        <w:rPr>
-          <w:noProof/>
-          <w:lang w:eastAsia="en-GB"/>
-        </w:rPr>
-      </w:pPr>
-      <w:bookmarkStart w:id="3" w:name="_Toc39482925"/>
-      <w:r>
-        <w:t>Definitie van variabelen</w:t>
-      </w:r>
-      <w:bookmarkEnd w:id="3"/>
-      <w:r>
-        <w:rPr>
-          <w:noProof/>
-          <w:lang w:eastAsia="en-GB"/>
-        </w:rPr>
-        <w:t xml:space="preserve"> </w:t>
-      </w:r>
-    </w:p>
-    <w:p>
-      <w:pPr>
-        <w:pStyle w:val="Kop2"/>
-      </w:pPr>
-      <w:r>
-        <w:rPr>
-          <w:noProof/>
-          <w:lang w:eastAsia="en-GB"/>
-        </w:rPr>
-        <w:drawing>
-          <wp:inline distT="0" distB="0" distL="0" distR="0" wp14:anchorId="17C9197C" wp14:editId="571927B7">
-            <wp:extent cx="5732145" cy="2845435"/>
-            <wp:effectExtent l="0" t="0" r="1905" b="0"/>
-            <wp:docPr id="3" name="Afbeelding 3"/>
             <wp:cNvGraphicFramePr>
               <a:graphicFrameLocks xmlns:a="http://schemas.openxmlformats.org/drawingml/2006/main" noChangeAspect="1"/>
             </wp:cNvGraphicFramePr>
@@ -1228,7 +1358,7 @@
                   <pic:spPr>
                     <a:xfrm>
                       <a:off x="0" y="0"/>
-                      <a:ext cx="5732145" cy="2845435"/>
+                      <a:ext cx="5732145" cy="290195"/>
                     </a:xfrm>
                     <a:prstGeom prst="rect">
                       <a:avLst/>
@@ -1242,215 +1372,37 @@
       </w:r>
     </w:p>
     <w:p>
-      <w:r>
-        <w:t>Het o.s. bepaalt welke COM-poort wordt toegewezen aan het DAQ wanneer deze met de USB kabel wordt gekoppeld aan een pc.  De variabele ‘</w:t>
-      </w:r>
-      <w:proofErr w:type="spellStart"/>
-      <w:r>
-        <w:t>com_port</w:t>
-      </w:r>
-      <w:proofErr w:type="spellEnd"/>
-      <w:r>
-        <w:t>’ verwijst naar deze poort.</w:t>
+      <w:pPr>
+        <w:pStyle w:val="Kop2"/>
+        <w:rPr>
+          <w:noProof/>
+          <w:lang w:eastAsia="en-GB"/>
+        </w:rPr>
+      </w:pPr>
+      <w:bookmarkStart w:id="4" w:name="_Toc40194568"/>
+      <w:r>
+        <w:t>Definitie van variabelen</w:t>
+      </w:r>
+      <w:bookmarkEnd w:id="4"/>
+      <w:r>
+        <w:rPr>
+          <w:noProof/>
+          <w:lang w:eastAsia="en-GB"/>
+        </w:rPr>
+        <w:t xml:space="preserve"> </w:t>
       </w:r>
     </w:p>
     <w:p>
       <w:r>
-        <w:t xml:space="preserve">De snelheid waarmee de gebufferde data van het DAQ richting pc wordt gestuurd is afhankelijk van de communicatiesnelheid of </w:t>
-      </w:r>
-      <w:proofErr w:type="spellStart"/>
-      <w:r>
-        <w:t>baudrate</w:t>
-      </w:r>
-      <w:proofErr w:type="spellEnd"/>
-      <w:r>
-        <w:t xml:space="preserve">. De maximale </w:t>
-      </w:r>
-      <w:proofErr w:type="spellStart"/>
-      <w:r>
-        <w:t>baudrate</w:t>
-      </w:r>
-      <w:proofErr w:type="spellEnd"/>
-      <w:r>
-        <w:t xml:space="preserve"> is afhankelijk van een aantal factoren zoals performance en hardware van de pc en kwaliteit van de USB kabel. Met de variabele ‘</w:t>
-      </w:r>
-      <w:proofErr w:type="spellStart"/>
-      <w:r>
-        <w:t>baudrate</w:t>
-      </w:r>
-      <w:proofErr w:type="spellEnd"/>
-      <w:r>
-        <w:t>’ wordt de communicatiesnelheid ingesteld.</w:t>
-      </w:r>
-      <w:r>
-        <w:t xml:space="preserve"> </w:t>
-      </w:r>
-      <w:r>
-        <w:t xml:space="preserve"> Op het display van het DAQ wordt de gedurende enkele seconden na het opstarten de </w:t>
-      </w:r>
-      <w:proofErr w:type="spellStart"/>
-      <w:r>
-        <w:t>baudrate</w:t>
-      </w:r>
-      <w:proofErr w:type="spellEnd"/>
-      <w:r>
-        <w:t xml:space="preserve"> getoond.</w:t>
-      </w:r>
-    </w:p>
-    <w:p>
-      <w:r>
-        <w:lastRenderedPageBreak/>
-        <w:t>Met een</w:t>
-      </w:r>
-      <w:r>
-        <w:t xml:space="preserve"> aantal vragen aan de gebruiker worden de conversie </w:t>
-      </w:r>
-      <w:r>
-        <w:t xml:space="preserve">parameters bepaald. In het blokje ‘default </w:t>
-      </w:r>
-      <w:proofErr w:type="spellStart"/>
-      <w:r>
-        <w:t>values</w:t>
-      </w:r>
-      <w:proofErr w:type="spellEnd"/>
-      <w:r>
-        <w:t xml:space="preserve"> AD </w:t>
-      </w:r>
-      <w:proofErr w:type="spellStart"/>
-      <w:r>
-        <w:t>conversion</w:t>
-      </w:r>
-      <w:proofErr w:type="spellEnd"/>
-      <w:r>
-        <w:t xml:space="preserve">’ staan de waarden die </w:t>
-      </w:r>
-      <w:r>
-        <w:t xml:space="preserve">standaard </w:t>
-      </w:r>
-      <w:r>
-        <w:t xml:space="preserve">worden </w:t>
-      </w:r>
-      <w:r>
-        <w:t xml:space="preserve">getoond. </w:t>
-      </w:r>
-      <w:r>
-        <w:t xml:space="preserve">Onder het kopje ‘Min/max </w:t>
-      </w:r>
-      <w:proofErr w:type="spellStart"/>
-      <w:r>
-        <w:t>values</w:t>
-      </w:r>
-      <w:proofErr w:type="spellEnd"/>
-      <w:r>
-        <w:t xml:space="preserve"> AD parameters’ de grenswaarden </w:t>
-      </w:r>
-      <w:r>
-        <w:t>voor de invoer van parameters. De i</w:t>
-      </w:r>
-      <w:r>
-        <w:t>nvoer wordt getest op het overschrijden van deze waarden.</w:t>
-      </w:r>
-    </w:p>
-    <w:p>
-      <w:pPr>
-        <w:pStyle w:val="Kop2"/>
-      </w:pPr>
-      <w:bookmarkStart w:id="4" w:name="_Toc39482926"/>
-      <w:r>
-        <w:t>Communicatie met gebruiker</w:t>
-      </w:r>
-      <w:bookmarkEnd w:id="4"/>
-    </w:p>
-    <w:p>
-      <w:r>
-        <w:t xml:space="preserve">De communicatie met de gebruiker bestaat uit twee </w:t>
-      </w:r>
-      <w:r>
-        <w:t>onderdelen</w:t>
-      </w:r>
-      <w:r>
-        <w:t xml:space="preserve">: het uitvragen </w:t>
-      </w:r>
-      <w:r>
-        <w:t xml:space="preserve">van conversieparameters </w:t>
-      </w:r>
-      <w:r>
-        <w:t>en het controleren van de invoer</w:t>
-      </w:r>
-      <w:r>
-        <w:t>. De aanroep van deze subroutine vindt plaats</w:t>
-      </w:r>
-      <w:r>
-        <w:t xml:space="preserve"> vanuit het hoofdprogramma</w:t>
-      </w:r>
-      <w:r>
-        <w:t xml:space="preserve">. </w:t>
-      </w:r>
-    </w:p>
-    <w:p>
-      <w:r>
-        <w:t xml:space="preserve">In de </w:t>
-      </w:r>
-      <w:r>
-        <w:t xml:space="preserve">programmaregels hieronder wordt de gebruiker </w:t>
-      </w:r>
-      <w:r>
-        <w:t>vragen gesteld over aantallen analoge poorten, het aantal samples per poort en het aantal samples per seconde. Gezien de maxima</w:t>
-      </w:r>
-      <w:r>
-        <w:t>al</w:t>
-      </w:r>
-      <w:r>
-        <w:t xml:space="preserve"> </w:t>
-      </w:r>
-      <w:r>
-        <w:t xml:space="preserve">haalbare </w:t>
-      </w:r>
-      <w:r>
-        <w:t xml:space="preserve">samplefrequentie en de niet onbeperkte buffergrootte </w:t>
-      </w:r>
-      <w:r>
-        <w:t xml:space="preserve">van het DAQ </w:t>
-      </w:r>
-      <w:r>
-        <w:t>bestaat er een relatie tussen het aantal poorten en de maximale waarden van samples per poort en samples per seconde</w:t>
-      </w:r>
-      <w:r>
-        <w:t xml:space="preserve"> per poort</w:t>
-      </w:r>
-      <w:r>
-        <w:t>. Na invoer van h</w:t>
-      </w:r>
-      <w:r>
-        <w:t>e</w:t>
-      </w:r>
-      <w:r>
-        <w:t>t aantal poorten vindt een herberekening plaats van de maximale waarden</w:t>
-      </w:r>
-      <w:r>
-        <w:t>, zodat in de</w:t>
-      </w:r>
-      <w:r>
-        <w:t xml:space="preserve"> vervolgvraag</w:t>
-      </w:r>
-      <w:r>
-        <w:t xml:space="preserve"> de juiste grenswaarden worden getoond</w:t>
-      </w:r>
-      <w:r>
-        <w:t>.</w:t>
-      </w:r>
-    </w:p>
-    <w:p>
-      <w:r>
         <w:rPr>
           <w:noProof/>
           <w:lang w:val="en-GB" w:eastAsia="en-GB"/>
         </w:rPr>
         <w:drawing>
-          <wp:inline distT="0" distB="0" distL="0" distR="0" wp14:anchorId="421D2226" wp14:editId="14753FB7">
-            <wp:extent cx="5732145" cy="2952115"/>
-            <wp:effectExtent l="0" t="0" r="1905" b="635"/>
-            <wp:docPr id="10" name="Afbeelding 10"/>
+          <wp:inline distT="0" distB="0" distL="0" distR="0" wp14:anchorId="17C9197C" wp14:editId="571927B7">
+            <wp:extent cx="5732145" cy="2845435"/>
+            <wp:effectExtent l="0" t="0" r="1905" b="0"/>
+            <wp:docPr id="3" name="Afbeelding 3"/>
             <wp:cNvGraphicFramePr>
               <a:graphicFrameLocks xmlns:a="http://schemas.openxmlformats.org/drawingml/2006/main" noChangeAspect="1"/>
             </wp:cNvGraphicFramePr>
@@ -1470,7 +1422,7 @@
                   <pic:spPr>
                     <a:xfrm>
                       <a:off x="0" y="0"/>
-                      <a:ext cx="5732145" cy="2952115"/>
+                      <a:ext cx="5732145" cy="2845435"/>
                     </a:xfrm>
                     <a:prstGeom prst="rect">
                       <a:avLst/>
@@ -1485,46 +1437,220 @@
     </w:p>
     <w:p>
       <w:r>
-        <w:t>Om resultaten ook buiten deze ro</w:t>
-      </w:r>
-      <w:r>
-        <w:t>utine te kunnen gebruiken zijn</w:t>
-      </w:r>
-      <w:r>
-        <w:t xml:space="preserve"> een aantal variabelen globaal gemaakt</w:t>
-      </w:r>
-      <w:r>
-        <w:t>.</w:t>
+        <w:t>Het o.s. bepaalt welke COM-poort wordt toegewezen</w:t>
+      </w:r>
+      <w:r>
+        <w:t xml:space="preserve"> aan het DAQ wanneer deze met een</w:t>
+      </w:r>
+      <w:r>
+        <w:t xml:space="preserve"> USB kabel wordt gekoppeld aan een pc.  De variabele ‘</w:t>
+      </w:r>
+      <w:proofErr w:type="spellStart"/>
+      <w:r>
+        <w:t>com_port</w:t>
+      </w:r>
+      <w:proofErr w:type="spellEnd"/>
+      <w:r>
+        <w:t>’ verwijst naar deze poort.</w:t>
       </w:r>
     </w:p>
     <w:p>
       <w:r>
-        <w:t xml:space="preserve">Na elke invoer wordt met onderstaande functie gecontroleerd of de ingevoerde waarde binnen de grenswaarden valt en </w:t>
-      </w:r>
-      <w:r>
-        <w:t>-</w:t>
-      </w:r>
-      <w:r>
-        <w:t>indien nodig aangepast</w:t>
-      </w:r>
-      <w:r>
-        <w:t>- teruggegeven aan het aanroepende programma</w:t>
-      </w:r>
-      <w:r>
-        <w:t>.</w:t>
+        <w:lastRenderedPageBreak/>
+        <w:t xml:space="preserve">De snelheid waarmee de gebufferde data van het DAQ richting pc wordt gestuurd is afhankelijk van de communicatiesnelheid of </w:t>
+      </w:r>
+      <w:proofErr w:type="spellStart"/>
+      <w:r>
+        <w:t>baudrate</w:t>
+      </w:r>
+      <w:proofErr w:type="spellEnd"/>
+      <w:r>
+        <w:t xml:space="preserve">. De maximale </w:t>
+      </w:r>
+      <w:proofErr w:type="spellStart"/>
+      <w:r>
+        <w:t>baudrate</w:t>
+      </w:r>
+      <w:proofErr w:type="spellEnd"/>
+      <w:r>
+        <w:t xml:space="preserve"> is afhankelijk van een aantal factoren zoals performance en hardware van de pc en kwaliteit van de USB kabel. Met de variabele ‘</w:t>
+      </w:r>
+      <w:proofErr w:type="spellStart"/>
+      <w:r>
+        <w:t>baudrate</w:t>
+      </w:r>
+      <w:proofErr w:type="spellEnd"/>
+      <w:r>
+        <w:t>’ wordt de communicatiesnelheid ingesteld.</w:t>
+      </w:r>
+      <w:r>
+        <w:t xml:space="preserve"> </w:t>
+      </w:r>
+      <w:r>
+        <w:t xml:space="preserve"> Op het display van het DAQ wordt de gedurende enkele seconden na het opstarten de </w:t>
+      </w:r>
+      <w:proofErr w:type="spellStart"/>
+      <w:r>
+        <w:t>baudrate</w:t>
+      </w:r>
+      <w:proofErr w:type="spellEnd"/>
+      <w:r>
+        <w:t xml:space="preserve"> getoond.</w:t>
       </w:r>
     </w:p>
     <w:p>
       <w:r>
+        <w:t>Met een</w:t>
+      </w:r>
+      <w:r>
+        <w:t xml:space="preserve"> aantal vragen aan de gebruiker worden de conversie </w:t>
+      </w:r>
+      <w:r>
+        <w:t xml:space="preserve">parameters bepaald. In het blokje ‘default </w:t>
+      </w:r>
+      <w:proofErr w:type="spellStart"/>
+      <w:r>
+        <w:t>values</w:t>
+      </w:r>
+      <w:proofErr w:type="spellEnd"/>
+      <w:r>
+        <w:t xml:space="preserve"> AD </w:t>
+      </w:r>
+      <w:proofErr w:type="spellStart"/>
+      <w:r>
+        <w:t>conversion</w:t>
+      </w:r>
+      <w:proofErr w:type="spellEnd"/>
+      <w:r>
+        <w:t xml:space="preserve">’ staan de waarden die </w:t>
+      </w:r>
+      <w:r>
+        <w:t xml:space="preserve">standaard </w:t>
+      </w:r>
+      <w:r>
+        <w:t xml:space="preserve">worden </w:t>
+      </w:r>
+      <w:r>
+        <w:t xml:space="preserve">getoond. </w:t>
+      </w:r>
+      <w:r>
+        <w:t xml:space="preserve">Onder het kopje ‘Min/max </w:t>
+      </w:r>
+      <w:proofErr w:type="spellStart"/>
+      <w:r>
+        <w:t>values</w:t>
+      </w:r>
+      <w:proofErr w:type="spellEnd"/>
+      <w:r>
+        <w:t xml:space="preserve"> AD parameters’ de grenswaarden </w:t>
+      </w:r>
+      <w:r>
+        <w:t>voor de invoer van parameters. De i</w:t>
+      </w:r>
+      <w:r>
+        <w:t>nvoer wordt getest op het overschrijden van deze waarden.</w:t>
+      </w:r>
+    </w:p>
+    <w:p>
+      <w:pPr>
+        <w:pStyle w:val="Kop2"/>
+      </w:pPr>
+      <w:bookmarkStart w:id="5" w:name="_Toc40194569"/>
+      <w:r>
+        <w:t>Communicatie met gebruiker</w:t>
+      </w:r>
+      <w:bookmarkEnd w:id="5"/>
+    </w:p>
+    <w:p>
+      <w:r>
+        <w:t xml:space="preserve">De communicatie met de gebruiker bestaat uit twee </w:t>
+      </w:r>
+      <w:r>
+        <w:t>onderdelen</w:t>
+      </w:r>
+      <w:r>
+        <w:t xml:space="preserve">: het uitvragen </w:t>
+      </w:r>
+      <w:r>
+        <w:t xml:space="preserve">van conversieparameters </w:t>
+      </w:r>
+      <w:r>
+        <w:t>en het controleren van de invoer</w:t>
+      </w:r>
+      <w:r>
+        <w:t>. De aanroep van deze subroutine vindt plaats</w:t>
+      </w:r>
+      <w:r>
+        <w:t xml:space="preserve"> vanuit het hoofdprogramma</w:t>
+      </w:r>
+      <w:r>
+        <w:t xml:space="preserve">. </w:t>
+      </w:r>
+    </w:p>
+    <w:p>
+      <w:r>
+        <w:t xml:space="preserve">In de </w:t>
+      </w:r>
+      <w:r>
+        <w:t xml:space="preserve">programmaregels hieronder wordt de gebruiker </w:t>
+      </w:r>
+      <w:r>
+        <w:t>vragen gesteld over aantallen analoge poorten, het aantal samples per poort en het aantal samples per seconde. Gezien de maxima</w:t>
+      </w:r>
+      <w:r>
+        <w:t>al</w:t>
+      </w:r>
+      <w:r>
+        <w:t xml:space="preserve"> </w:t>
+      </w:r>
+      <w:r>
+        <w:t xml:space="preserve">haalbare </w:t>
+      </w:r>
+      <w:r>
+        <w:t xml:space="preserve">samplefrequentie en de niet onbeperkte buffergrootte </w:t>
+      </w:r>
+      <w:r>
+        <w:t xml:space="preserve">van het DAQ </w:t>
+      </w:r>
+      <w:r>
+        <w:t>bestaat er een relatie tussen het aantal poorten en de maximale waarden van samples per poort en samples per seconde</w:t>
+      </w:r>
+      <w:r>
+        <w:t xml:space="preserve"> per poort</w:t>
+      </w:r>
+      <w:r>
+        <w:t>. Na invoer van h</w:t>
+      </w:r>
+      <w:r>
+        <w:t>e</w:t>
+      </w:r>
+      <w:r>
+        <w:t>t aantal poorten vindt een herberekening plaats van de maximale waarden</w:t>
+      </w:r>
+      <w:r>
+        <w:t>, zodat in de</w:t>
+      </w:r>
+      <w:r>
+        <w:t xml:space="preserve"> vervolgvraag</w:t>
+      </w:r>
+      <w:r>
+        <w:t xml:space="preserve"> de juiste grenswaarden worden getoond</w:t>
+      </w:r>
+      <w:r>
+        <w:t>.</w:t>
+      </w:r>
+    </w:p>
+    <w:p>
+      <w:r>
         <w:rPr>
           <w:noProof/>
           <w:lang w:val="en-GB" w:eastAsia="en-GB"/>
         </w:rPr>
         <w:drawing>
-          <wp:inline distT="0" distB="0" distL="0" distR="0" wp14:anchorId="6E209E97" wp14:editId="3B7C077A">
-            <wp:extent cx="5732145" cy="854075"/>
-            <wp:effectExtent l="0" t="0" r="1905" b="3175"/>
-            <wp:docPr id="11" name="Afbeelding 11"/>
+          <wp:inline distT="0" distB="0" distL="0" distR="0" wp14:anchorId="421D2226" wp14:editId="14753FB7">
+            <wp:extent cx="6036692" cy="3108960"/>
+            <wp:effectExtent l="0" t="0" r="2540" b="0"/>
+            <wp:docPr id="10" name="Afbeelding 10"/>
             <wp:cNvGraphicFramePr>
               <a:graphicFrameLocks xmlns:a="http://schemas.openxmlformats.org/drawingml/2006/main" noChangeAspect="1"/>
             </wp:cNvGraphicFramePr>
@@ -1544,7 +1670,7 @@
                   <pic:spPr>
                     <a:xfrm>
                       <a:off x="0" y="0"/>
-                      <a:ext cx="5732145" cy="854075"/>
+                      <a:ext cx="6041088" cy="3111224"/>
                     </a:xfrm>
                     <a:prstGeom prst="rect">
                       <a:avLst/>
@@ -1558,32 +1684,48 @@
       </w:r>
     </w:p>
     <w:p>
-      <w:bookmarkStart w:id="5" w:name="_Toc39482927"/>
-      <w:r>
-        <w:t>In de schermafdruk hieronder het resultaat van bovenstaande programmaregels</w:t>
-      </w:r>
-      <w:r>
-        <w:t>:</w:t>
+      <w:r>
+        <w:t>Om resultaten ook buiten deze ro</w:t>
+      </w:r>
+      <w:r>
+        <w:t>utine te kunnen gebruiken zijn</w:t>
+      </w:r>
+      <w:r>
+        <w:t xml:space="preserve"> een aantal variabelen globaal gemaakt</w:t>
+      </w:r>
+      <w:r>
+        <w:t>.</w:t>
       </w:r>
     </w:p>
     <w:p>
-      <w:pPr>
-        <w:rPr>
-          <w:b/>
-          <w:i/>
-        </w:rPr>
-      </w:pPr>
-      <w:r>
-        <w:rPr>
-          <w:b/>
-          <w:i/>
+      <w:r>
+        <w:t xml:space="preserve">Na elke invoer wordt met onderstaande functie gecontroleerd of de ingevoerde waarde binnen de grenswaarden valt en </w:t>
+      </w:r>
+      <w:r>
+        <w:t>-</w:t>
+      </w:r>
+      <w:r>
+        <w:t>indien nodig aangepast</w:t>
+      </w:r>
+      <w:r>
+        <w:t>- teruggegeven aan het aanroepende programma</w:t>
+      </w:r>
+      <w:r>
+        <w:t>.</w:t>
+      </w:r>
+    </w:p>
+    <w:p>
+      <w:r>
+        <w:rPr>
+          <w:noProof/>
+          <w:lang w:val="en-GB" w:eastAsia="en-GB"/>
         </w:rPr>
         <w:lastRenderedPageBreak/>
         <w:drawing>
-          <wp:inline distT="0" distB="0" distL="0" distR="0" wp14:anchorId="02981AEA" wp14:editId="78E09C2B">
-            <wp:extent cx="3422984" cy="784173"/>
-            <wp:effectExtent l="38100" t="38100" r="120650" b="111760"/>
-            <wp:docPr id="4" name="Afbeelding 4"/>
+          <wp:inline distT="0" distB="0" distL="0" distR="0" wp14:anchorId="6E209E97" wp14:editId="3B7C077A">
+            <wp:extent cx="6648436" cy="990600"/>
+            <wp:effectExtent l="0" t="0" r="635" b="0"/>
+            <wp:docPr id="11" name="Afbeelding 11"/>
             <wp:cNvGraphicFramePr>
               <a:graphicFrameLocks xmlns:a="http://schemas.openxmlformats.org/drawingml/2006/main" noChangeAspect="1"/>
             </wp:cNvGraphicFramePr>
@@ -1603,7 +1745,66 @@
                   <pic:spPr>
                     <a:xfrm>
                       <a:off x="0" y="0"/>
-                      <a:ext cx="3454309" cy="791349"/>
+                      <a:ext cx="6661768" cy="992586"/>
+                    </a:xfrm>
+                    <a:prstGeom prst="rect">
+                      <a:avLst/>
+                    </a:prstGeom>
+                  </pic:spPr>
+                </pic:pic>
+              </a:graphicData>
+            </a:graphic>
+          </wp:inline>
+        </w:drawing>
+      </w:r>
+    </w:p>
+    <w:p>
+      <w:r>
+        <w:t>In de schermafdruk hieronder het resultaat van bovenstaande programmaregels</w:t>
+      </w:r>
+      <w:r>
+        <w:t>:</w:t>
+      </w:r>
+    </w:p>
+    <w:p>
+      <w:pPr>
+        <w:rPr>
+          <w:b/>
+          <w:i/>
+        </w:rPr>
+      </w:pPr>
+      <w:r>
+        <w:rPr>
+          <w:b/>
+          <w:i/>
+          <w:noProof/>
+          <w:lang w:val="en-GB" w:eastAsia="en-GB"/>
+        </w:rPr>
+        <w:drawing>
+          <wp:inline distT="0" distB="0" distL="0" distR="0" wp14:anchorId="02981AEA" wp14:editId="78E09C2B">
+            <wp:extent cx="4590152" cy="1051560"/>
+            <wp:effectExtent l="38100" t="38100" r="115570" b="110490"/>
+            <wp:docPr id="4" name="Afbeelding 4"/>
+            <wp:cNvGraphicFramePr>
+              <a:graphicFrameLocks xmlns:a="http://schemas.openxmlformats.org/drawingml/2006/main" noChangeAspect="1"/>
+            </wp:cNvGraphicFramePr>
+            <a:graphic xmlns:a="http://schemas.openxmlformats.org/drawingml/2006/main">
+              <a:graphicData uri="http://schemas.openxmlformats.org/drawingml/2006/picture">
+                <pic:pic xmlns:pic="http://schemas.openxmlformats.org/drawingml/2006/picture">
+                  <pic:nvPicPr>
+                    <pic:cNvPr id="1" name=""/>
+                    <pic:cNvPicPr/>
+                  </pic:nvPicPr>
+                  <pic:blipFill>
+                    <a:blip r:embed="rId17"/>
+                    <a:stretch>
+                      <a:fillRect/>
+                    </a:stretch>
+                  </pic:blipFill>
+                  <pic:spPr>
+                    <a:xfrm>
+                      <a:off x="0" y="0"/>
+                      <a:ext cx="4643044" cy="1063677"/>
                     </a:xfrm>
                     <a:prstGeom prst="rect">
                       <a:avLst/>
@@ -1631,34 +1832,109 @@
       </w:r>
     </w:p>
     <w:p>
-      <w:pPr>
-        <w:pStyle w:val="Kop2"/>
-      </w:pPr>
-      <w:r>
-        <w:t xml:space="preserve">Communicatie met </w:t>
-      </w:r>
-      <w:r>
-        <w:t xml:space="preserve">het </w:t>
-      </w:r>
-      <w:r>
-        <w:t>DAQ</w:t>
-      </w:r>
-      <w:bookmarkEnd w:id="5"/>
+      <w:r>
+        <w:t>Hieronder en voorbeeld waarbij de invoer de maximale waarde overschrijd en er een correctie optreedt:</w:t>
+      </w:r>
     </w:p>
     <w:p>
-      <w:r>
-        <w:t>Nadat alle parameters zijn verzameld worden ze gebundeld en voorzien van de juiste codering als een string naar het DAQ gestuurd. De functie wordt beëindigd met het retourneren van het totaal aantal in te lezen samples voor verder gebruik in het aanroepend programma.</w:t>
+      <w:pPr>
+        <w:rPr>
+          <w:b/>
+          <w:i/>
+        </w:rPr>
+      </w:pPr>
+      <w:r>
+        <w:rPr>
+          <w:b/>
+          <w:i/>
+        </w:rPr>
+        <w:drawing>
+          <wp:inline distT="0" distB="0" distL="0" distR="0" wp14:anchorId="31F336F5" wp14:editId="2126C7DE">
+            <wp:extent cx="4145280" cy="908775"/>
+            <wp:effectExtent l="38100" t="38100" r="121920" b="120015"/>
+            <wp:docPr id="5" name="Afbeelding 5"/>
+            <wp:cNvGraphicFramePr>
+              <a:graphicFrameLocks xmlns:a="http://schemas.openxmlformats.org/drawingml/2006/main" noChangeAspect="1"/>
+            </wp:cNvGraphicFramePr>
+            <a:graphic xmlns:a="http://schemas.openxmlformats.org/drawingml/2006/main">
+              <a:graphicData uri="http://schemas.openxmlformats.org/drawingml/2006/picture">
+                <pic:pic xmlns:pic="http://schemas.openxmlformats.org/drawingml/2006/picture">
+                  <pic:nvPicPr>
+                    <pic:cNvPr id="1" name=""/>
+                    <pic:cNvPicPr/>
+                  </pic:nvPicPr>
+                  <pic:blipFill>
+                    <a:blip r:embed="rId18"/>
+                    <a:stretch>
+                      <a:fillRect/>
+                    </a:stretch>
+                  </pic:blipFill>
+                  <pic:spPr>
+                    <a:xfrm>
+                      <a:off x="0" y="0"/>
+                      <a:ext cx="4178139" cy="915979"/>
+                    </a:xfrm>
+                    <a:prstGeom prst="rect">
+                      <a:avLst/>
+                    </a:prstGeom>
+                    <a:ln>
+                      <a:solidFill>
+                        <a:schemeClr val="bg1">
+                          <a:lumMod val="95000"/>
+                        </a:schemeClr>
+                      </a:solidFill>
+                    </a:ln>
+                    <a:effectLst>
+                      <a:outerShdw blurRad="50800" dist="50800" dir="3000000" algn="ctr" rotWithShape="0">
+                        <a:schemeClr val="tx1">
+                          <a:alpha val="52000"/>
+                        </a:schemeClr>
+                      </a:outerShdw>
+                    </a:effectLst>
+                  </pic:spPr>
+                </pic:pic>
+              </a:graphicData>
+            </a:graphic>
+          </wp:inline>
+        </w:drawing>
       </w:r>
     </w:p>
     <w:p>
       <w:pPr>
+        <w:pStyle w:val="Kop2"/>
+      </w:pPr>
+      <w:bookmarkStart w:id="6" w:name="_Toc40194570"/>
+      <w:r>
+        <w:t xml:space="preserve">Communicatie met </w:t>
+      </w:r>
+      <w:r>
+        <w:t xml:space="preserve">het </w:t>
+      </w:r>
+      <w:r>
+        <w:t>DAQ</w:t>
+      </w:r>
+      <w:bookmarkEnd w:id="6"/>
+    </w:p>
+    <w:p>
+      <w:r>
+        <w:t>Nadat alle parameters zijn verzameld worden ze gebundeld en voorzien van de juiste codering als een string naar het DAQ gestuurd</w:t>
+      </w:r>
+      <w:r>
+        <w:t xml:space="preserve"> (regel 103)</w:t>
+      </w:r>
+      <w:r>
+        <w:t>. De functie wordt beëindigd met het retourneren van het totaal aantal in te lezen samples voor verder gebruik in het aanroepend programma.</w:t>
+      </w:r>
+    </w:p>
+    <w:p>
+      <w:pPr>
         <w:pStyle w:val="Kop3"/>
       </w:pPr>
-      <w:bookmarkStart w:id="6" w:name="_Toc39482928"/>
+      <w:bookmarkStart w:id="7" w:name="_Toc40194571"/>
       <w:r>
         <w:t>Verzenden van parameters naar DAQ</w:t>
       </w:r>
-      <w:bookmarkEnd w:id="6"/>
+      <w:bookmarkEnd w:id="7"/>
     </w:p>
     <w:p>
       <w:r>
@@ -1682,7 +1958,7 @@
                     <pic:cNvPicPr/>
                   </pic:nvPicPr>
                   <pic:blipFill>
-                    <a:blip r:embed="rId17"/>
+                    <a:blip r:embed="rId19"/>
                     <a:stretch>
                       <a:fillRect/>
                     </a:stretch>
@@ -1714,36 +1990,440 @@
         <w:t xml:space="preserve"> kan door een kleine wijziging in zowel Python als ESP32 programmatuur worden aangepast in bijvoorbeeld een komma.</w:t>
       </w:r>
     </w:p>
-    <w:p>
-      <w:pPr>
-        <w:pStyle w:val="Kop3"/>
-      </w:pPr>
-      <w:bookmarkStart w:id="7" w:name="_Toc39482929"/>
-      <w:r>
-        <w:t>Ontvangen van conversiedata vanuit DAQ</w:t>
-      </w:r>
-      <w:bookmarkEnd w:id="7"/>
-    </w:p>
-    <w:p>
-      <w:bookmarkStart w:id="8" w:name="_GoBack"/>
-      <w:bookmarkEnd w:id="8"/>
-    </w:p>
+    <w:p/>
     <w:p/>
     <w:p/>
     <w:p>
       <w:pPr>
+        <w:pStyle w:val="Kop3"/>
+      </w:pPr>
+      <w:bookmarkStart w:id="8" w:name="_Toc40194572"/>
+      <w:r>
+        <w:lastRenderedPageBreak/>
+        <w:t>Ontvangen van conversiedata vanuit DAQ</w:t>
+      </w:r>
+      <w:bookmarkEnd w:id="8"/>
+    </w:p>
+    <w:p>
+      <w:r>
+        <w:rPr>
+          <w:noProof/>
+          <w:lang w:val="en-GB" w:eastAsia="en-GB"/>
+        </w:rPr>
+        <w:drawing>
+          <wp:inline distT="0" distB="0" distL="0" distR="0" wp14:anchorId="5FF257F5" wp14:editId="79BC57FF">
+            <wp:extent cx="5732145" cy="802640"/>
+            <wp:effectExtent l="0" t="0" r="1905" b="0"/>
+            <wp:docPr id="2" name="Afbeelding 2"/>
+            <wp:cNvGraphicFramePr>
+              <a:graphicFrameLocks xmlns:a="http://schemas.openxmlformats.org/drawingml/2006/main" noChangeAspect="1"/>
+            </wp:cNvGraphicFramePr>
+            <a:graphic xmlns:a="http://schemas.openxmlformats.org/drawingml/2006/main">
+              <a:graphicData uri="http://schemas.openxmlformats.org/drawingml/2006/picture">
+                <pic:pic xmlns:pic="http://schemas.openxmlformats.org/drawingml/2006/picture">
+                  <pic:nvPicPr>
+                    <pic:cNvPr id="1" name=""/>
+                    <pic:cNvPicPr/>
+                  </pic:nvPicPr>
+                  <pic:blipFill>
+                    <a:blip r:embed="rId20"/>
+                    <a:stretch>
+                      <a:fillRect/>
+                    </a:stretch>
+                  </pic:blipFill>
+                  <pic:spPr>
+                    <a:xfrm>
+                      <a:off x="0" y="0"/>
+                      <a:ext cx="5732145" cy="802640"/>
+                    </a:xfrm>
+                    <a:prstGeom prst="rect">
+                      <a:avLst/>
+                    </a:prstGeom>
+                  </pic:spPr>
+                </pic:pic>
+              </a:graphicData>
+            </a:graphic>
+          </wp:inline>
+        </w:drawing>
+      </w:r>
+    </w:p>
+    <w:p>
+      <w:r>
+        <w:t xml:space="preserve">Nadat de conversieparameters door het DAQ zijn ontvangen en de AD-conversie is afgerond wordt het buffer met data aangeboden aan de aangesloten pc. In regel 134 wordt een </w:t>
+      </w:r>
+      <w:r>
+        <w:t>list geïnitieerd die in regel 13</w:t>
+      </w:r>
+      <w:r>
+        <w:t>5 paarsgewijs wordt gevuld met bytes. Het aantal bytes is 2x het product van het aantal poorten en het aantal samples per poort dat door de gebruiker is opgegeven.</w:t>
+      </w:r>
+    </w:p>
+    <w:p>
+      <w:r>
+        <w:t>Nadat de data is ingelezen wordt de verbinding met de seriële poort verbroken.</w:t>
+      </w:r>
+    </w:p>
+    <w:p>
+      <w:pPr>
         <w:pStyle w:val="Kop2"/>
       </w:pPr>
-      <w:bookmarkStart w:id="9" w:name="_Toc39482930"/>
+      <w:bookmarkStart w:id="9" w:name="_Toc40194573"/>
       <w:r>
         <w:t>Verwerken van de data</w:t>
       </w:r>
       <w:bookmarkEnd w:id="9"/>
     </w:p>
-    <w:p/>
-    <w:p/>
+    <w:p>
+      <w:pPr>
+        <w:pStyle w:val="Kop3"/>
+      </w:pPr>
+      <w:bookmarkStart w:id="10" w:name="_Toc40194574"/>
+      <w:r>
+        <w:t>Data structuur</w:t>
+      </w:r>
+      <w:bookmarkEnd w:id="10"/>
+    </w:p>
+    <w:p>
+      <w:r>
+        <w:rPr>
+          <w:noProof/>
+          <w:lang w:val="en-GB" w:eastAsia="en-GB"/>
+        </w:rPr>
+        <w:drawing>
+          <wp:inline distT="0" distB="0" distL="0" distR="0" wp14:anchorId="427DAA8F" wp14:editId="1CC7E033">
+            <wp:extent cx="5732145" cy="704850"/>
+            <wp:effectExtent l="0" t="0" r="1905" b="0"/>
+            <wp:docPr id="8" name="Afbeelding 8"/>
+            <wp:cNvGraphicFramePr>
+              <a:graphicFrameLocks xmlns:a="http://schemas.openxmlformats.org/drawingml/2006/main" noChangeAspect="1"/>
+            </wp:cNvGraphicFramePr>
+            <a:graphic xmlns:a="http://schemas.openxmlformats.org/drawingml/2006/main">
+              <a:graphicData uri="http://schemas.openxmlformats.org/drawingml/2006/picture">
+                <pic:pic xmlns:pic="http://schemas.openxmlformats.org/drawingml/2006/picture">
+                  <pic:nvPicPr>
+                    <pic:cNvPr id="1" name=""/>
+                    <pic:cNvPicPr/>
+                  </pic:nvPicPr>
+                  <pic:blipFill>
+                    <a:blip r:embed="rId21"/>
+                    <a:stretch>
+                      <a:fillRect/>
+                    </a:stretch>
+                  </pic:blipFill>
+                  <pic:spPr>
+                    <a:xfrm>
+                      <a:off x="0" y="0"/>
+                      <a:ext cx="5732145" cy="704850"/>
+                    </a:xfrm>
+                    <a:prstGeom prst="rect">
+                      <a:avLst/>
+                    </a:prstGeom>
+                  </pic:spPr>
+                </pic:pic>
+              </a:graphicData>
+            </a:graphic>
+          </wp:inline>
+        </w:drawing>
+      </w:r>
+    </w:p>
+    <w:p>
+      <w:r>
+        <w:t xml:space="preserve">De resolutie van de AD converter in de ESP32 is 12 bits. De minimale </w:t>
+      </w:r>
+      <w:r>
+        <w:t xml:space="preserve">hoeveelheid data die per seriële poort kan worden verstuurd is een byte ofwel 8 bits. </w:t>
+      </w:r>
+      <w:r>
+        <w:t>Dit houdt in dat minimaal twee bytes nodig zijn om de 12 bits data te verzenden. We hebben de beschikking over een maximum aantal van 8 analoge poorten die sequentieel wo</w:t>
+      </w:r>
+      <w:r>
+        <w:t xml:space="preserve">rden gesampled. Naast </w:t>
+      </w:r>
+      <w:r>
+        <w:t>de sample data wordt in de resterende ruimte van de twee bytes het poortnummer genoteerd in het 13,14 en 15 bit. Bit 16 is ongebruikt. Een optie is hierin het triggerlevel (0 of 1) te noteren.</w:t>
+      </w:r>
+    </w:p>
+    <w:p>
+      <w:pPr>
+        <w:pStyle w:val="Kop3"/>
+      </w:pPr>
+      <w:bookmarkStart w:id="11" w:name="_Toc40194575"/>
+      <w:proofErr w:type="spellStart"/>
+      <w:r>
+        <w:t>Demultiplex</w:t>
+      </w:r>
+      <w:bookmarkEnd w:id="11"/>
+      <w:proofErr w:type="spellEnd"/>
+    </w:p>
+    <w:p>
+      <w:r>
+        <w:rPr>
+          <w:noProof/>
+          <w:lang w:val="en-GB" w:eastAsia="en-GB"/>
+        </w:rPr>
+        <w:drawing>
+          <wp:inline distT="0" distB="0" distL="0" distR="0" wp14:anchorId="078E26E7" wp14:editId="109CB43A">
+            <wp:extent cx="6528082" cy="1187450"/>
+            <wp:effectExtent l="0" t="0" r="6350" b="0"/>
+            <wp:docPr id="9" name="Afbeelding 9"/>
+            <wp:cNvGraphicFramePr>
+              <a:graphicFrameLocks xmlns:a="http://schemas.openxmlformats.org/drawingml/2006/main" noChangeAspect="1"/>
+            </wp:cNvGraphicFramePr>
+            <a:graphic xmlns:a="http://schemas.openxmlformats.org/drawingml/2006/main">
+              <a:graphicData uri="http://schemas.openxmlformats.org/drawingml/2006/picture">
+                <pic:pic xmlns:pic="http://schemas.openxmlformats.org/drawingml/2006/picture">
+                  <pic:nvPicPr>
+                    <pic:cNvPr id="1" name=""/>
+                    <pic:cNvPicPr/>
+                  </pic:nvPicPr>
+                  <pic:blipFill>
+                    <a:blip r:embed="rId22"/>
+                    <a:stretch>
+                      <a:fillRect/>
+                    </a:stretch>
+                  </pic:blipFill>
+                  <pic:spPr>
+                    <a:xfrm>
+                      <a:off x="0" y="0"/>
+                      <a:ext cx="6532379" cy="1188232"/>
+                    </a:xfrm>
+                    <a:prstGeom prst="rect">
+                      <a:avLst/>
+                    </a:prstGeom>
+                  </pic:spPr>
+                </pic:pic>
+              </a:graphicData>
+            </a:graphic>
+          </wp:inline>
+        </w:drawing>
+      </w:r>
+    </w:p>
+    <w:p>
+      <w:r>
+        <w:t>De list ‘</w:t>
+      </w:r>
+      <w:proofErr w:type="spellStart"/>
+      <w:r>
+        <w:t>y_temp</w:t>
+      </w:r>
+      <w:proofErr w:type="spellEnd"/>
+      <w:r>
+        <w:t>’</w:t>
+      </w:r>
+      <w:r>
+        <w:t xml:space="preserve"> bevat de </w:t>
+      </w:r>
+      <w:proofErr w:type="spellStart"/>
+      <w:r>
+        <w:t>multiplex</w:t>
+      </w:r>
+      <w:r>
+        <w:t>t</w:t>
+      </w:r>
+      <w:proofErr w:type="spellEnd"/>
+      <w:r>
+        <w:t xml:space="preserve"> </w:t>
+      </w:r>
+      <w:r>
+        <w:t>sampledata afkomstig van het DAQ. Elk sample bestaat uit twee bytes (=16 bits) waarbij een deel van de 16 bits het adres van de corres</w:t>
+      </w:r>
+      <w:r>
+        <w:t>ponderende analoge poort bevat en een ander deel de sampledata.</w:t>
+      </w:r>
+    </w:p>
+    <w:p>
+      <w:r>
+        <w:t xml:space="preserve">Het maximaal aantal beschikbare poorten is </w:t>
+      </w:r>
+      <w:r>
+        <w:t xml:space="preserve">vastgesteld op </w:t>
+      </w:r>
+      <w:r>
+        <w:t>acht. In regel 149 wordt een tweedimensionale list geïnitieerd waarin op elke regel de sampledata van de acht poorten kunnen worden opgeslagen.</w:t>
+      </w:r>
+    </w:p>
+    <w:p>
+      <w:r>
+        <w:lastRenderedPageBreak/>
+        <w:t xml:space="preserve">In de regels daarna worden, </w:t>
+      </w:r>
+      <w:proofErr w:type="spellStart"/>
+      <w:r>
+        <w:t>todat</w:t>
+      </w:r>
+      <w:proofErr w:type="spellEnd"/>
+      <w:r>
+        <w:t xml:space="preserve"> het maximaal aantal bytes (</w:t>
+      </w:r>
+      <w:proofErr w:type="spellStart"/>
+      <w:r>
+        <w:t>n_samples</w:t>
+      </w:r>
+      <w:proofErr w:type="spellEnd"/>
+      <w:r>
+        <w:t xml:space="preserve"> x 2) is </w:t>
+      </w:r>
+      <w:proofErr w:type="spellStart"/>
+      <w:r>
+        <w:t>gedemultiplext</w:t>
+      </w:r>
+      <w:proofErr w:type="spellEnd"/>
+      <w:r>
+        <w:t xml:space="preserve">, de data en poortnummers gescheiden door binair te filteren. De poortnummers vormen een index voor het </w:t>
+      </w:r>
+      <w:proofErr w:type="spellStart"/>
+      <w:r>
+        <w:t>val_array</w:t>
+      </w:r>
+      <w:proofErr w:type="spellEnd"/>
+      <w:r>
+        <w:t xml:space="preserve"> bij de opslag van de daarbij behorende data. </w:t>
+      </w:r>
+    </w:p>
+    <w:p>
+      <w:pPr>
+        <w:pStyle w:val="Kop3"/>
+      </w:pPr>
+      <w:bookmarkStart w:id="12" w:name="_Toc40194576"/>
+      <w:r>
+        <w:t>Plotten van de data</w:t>
+      </w:r>
+      <w:bookmarkEnd w:id="12"/>
+    </w:p>
+    <w:p>
+      <w:r>
+        <w:t xml:space="preserve">Nadat de data </w:t>
+      </w:r>
+      <w:proofErr w:type="spellStart"/>
+      <w:r>
+        <w:t>gedemultiplext</w:t>
+      </w:r>
+      <w:proofErr w:type="spellEnd"/>
+      <w:r>
+        <w:t xml:space="preserve"> is </w:t>
+      </w:r>
+      <w:r>
+        <w:t>de data gereed voor analyse. In deze demo wordt de data in een grafiek geplot.</w:t>
+      </w:r>
+    </w:p>
+    <w:p>
+      <w:r>
+        <w:rPr>
+          <w:noProof/>
+          <w:lang w:val="en-GB" w:eastAsia="en-GB"/>
+        </w:rPr>
+        <w:drawing>
+          <wp:inline distT="0" distB="0" distL="0" distR="0" wp14:anchorId="49FA68FF" wp14:editId="5F20A0B6">
+            <wp:extent cx="5732145" cy="2191385"/>
+            <wp:effectExtent l="0" t="0" r="1905" b="0"/>
+            <wp:docPr id="13" name="Afbeelding 13"/>
+            <wp:cNvGraphicFramePr>
+              <a:graphicFrameLocks xmlns:a="http://schemas.openxmlformats.org/drawingml/2006/main" noChangeAspect="1"/>
+            </wp:cNvGraphicFramePr>
+            <a:graphic xmlns:a="http://schemas.openxmlformats.org/drawingml/2006/main">
+              <a:graphicData uri="http://schemas.openxmlformats.org/drawingml/2006/picture">
+                <pic:pic xmlns:pic="http://schemas.openxmlformats.org/drawingml/2006/picture">
+                  <pic:nvPicPr>
+                    <pic:cNvPr id="1" name=""/>
+                    <pic:cNvPicPr/>
+                  </pic:nvPicPr>
+                  <pic:blipFill>
+                    <a:blip r:embed="rId23"/>
+                    <a:stretch>
+                      <a:fillRect/>
+                    </a:stretch>
+                  </pic:blipFill>
+                  <pic:spPr>
+                    <a:xfrm>
+                      <a:off x="0" y="0"/>
+                      <a:ext cx="5732145" cy="2191385"/>
+                    </a:xfrm>
+                    <a:prstGeom prst="rect">
+                      <a:avLst/>
+                    </a:prstGeom>
+                  </pic:spPr>
+                </pic:pic>
+              </a:graphicData>
+            </a:graphic>
+          </wp:inline>
+        </w:drawing>
+      </w:r>
+    </w:p>
+    <w:p>
+      <w:r>
+        <w:t xml:space="preserve">Voor de x-as van de grafiek worden waarden gegenereerd (regel 160) gelijk aan het aantal samples per poort. </w:t>
+      </w:r>
+    </w:p>
+    <w:p>
+      <w:r>
+        <w:t>In regel 163 wordt de afmeting van de grafiek bepaald waarna in de loop vanaf regel 166 voor elke in gebruik zijnde poort de y-waarde wordt klaargezet.</w:t>
+      </w:r>
+    </w:p>
+    <w:p>
+      <w:r>
+        <w:t>In regel 171 en 172 wordt voorbereidend werk verricht om een zinnige tekst bij het label voor de x-as te noteren en wordt tenslotte in regel 178  de grafiek getoond.</w:t>
+      </w:r>
+    </w:p>
+    <w:p>
+      <w:r>
+        <w:t>Hieronder een voorbeeld:</w:t>
+      </w:r>
+    </w:p>
+    <w:p>
+      <w:r>
+        <w:drawing>
+          <wp:inline distT="0" distB="0" distL="0" distR="0" wp14:anchorId="62ABCB6E" wp14:editId="3F5A346A">
+            <wp:extent cx="5732145" cy="2893060"/>
+            <wp:effectExtent l="38100" t="38100" r="116205" b="116840"/>
+            <wp:docPr id="6" name="Afbeelding 6"/>
+            <wp:cNvGraphicFramePr>
+              <a:graphicFrameLocks xmlns:a="http://schemas.openxmlformats.org/drawingml/2006/main" noChangeAspect="1"/>
+            </wp:cNvGraphicFramePr>
+            <a:graphic xmlns:a="http://schemas.openxmlformats.org/drawingml/2006/main">
+              <a:graphicData uri="http://schemas.openxmlformats.org/drawingml/2006/picture">
+                <pic:pic xmlns:pic="http://schemas.openxmlformats.org/drawingml/2006/picture">
+                  <pic:nvPicPr>
+                    <pic:cNvPr id="1" name=""/>
+                    <pic:cNvPicPr/>
+                  </pic:nvPicPr>
+                  <pic:blipFill>
+                    <a:blip r:embed="rId24"/>
+                    <a:stretch>
+                      <a:fillRect/>
+                    </a:stretch>
+                  </pic:blipFill>
+                  <pic:spPr>
+                    <a:xfrm>
+                      <a:off x="0" y="0"/>
+                      <a:ext cx="5732145" cy="2893060"/>
+                    </a:xfrm>
+                    <a:prstGeom prst="rect">
+                      <a:avLst/>
+                    </a:prstGeom>
+                    <a:ln>
+                      <a:solidFill>
+                        <a:schemeClr val="bg1">
+                          <a:lumMod val="95000"/>
+                        </a:schemeClr>
+                      </a:solidFill>
+                    </a:ln>
+                    <a:effectLst>
+                      <a:outerShdw blurRad="50800" dist="50800" dir="3000000" algn="ctr" rotWithShape="0">
+                        <a:schemeClr val="tx1">
+                          <a:alpha val="52000"/>
+                        </a:schemeClr>
+                      </a:outerShdw>
+                    </a:effectLst>
+                  </pic:spPr>
+                </pic:pic>
+              </a:graphicData>
+            </a:graphic>
+          </wp:inline>
+        </w:drawing>
+      </w:r>
+    </w:p>
     <w:sectPr>
-      <w:footerReference w:type="default" r:id="rId18"/>
+      <w:footerReference w:type="default" r:id="rId25"/>
       <w:pgSz w:w="11907" w:h="16839" w:code="9"/>
       <w:pgMar w:top="1440" w:right="1440" w:bottom="1440" w:left="1440" w:header="720" w:footer="720" w:gutter="0"/>
       <w:cols w:space="720"/>
@@ -1826,7 +2506,7 @@
         <w:noProof/>
         <w:lang w:bidi="nl-NL"/>
       </w:rPr>
-      <w:t>3</w:t>
+      <w:t>6</w:t>
     </w:r>
     <w:r>
       <w:rPr>
@@ -1869,7 +2549,7 @@
         <w:noProof/>
         <w:lang w:bidi="nl-NL"/>
       </w:rPr>
-      <w:t>4</w:t>
+      <w:t>6</w:t>
     </w:r>
     <w:r>
       <w:rPr>
@@ -7101,7 +7781,7 @@
 </file>
 
 <file path=customXml/itemProps4.xml><?xml version="1.0" encoding="utf-8"?>
-<ds:datastoreItem xmlns:ds="http://schemas.openxmlformats.org/officeDocument/2006/customXml" ds:itemID="{265340D9-CE57-4616-ACD1-DDFEC54FD5A8}">
+<ds:datastoreItem xmlns:ds="http://schemas.openxmlformats.org/officeDocument/2006/customXml" ds:itemID="{DC12B857-2F7C-44D9-9CFF-46241022FB17}">
   <ds:schemaRefs>
     <ds:schemaRef ds:uri="http://schemas.openxmlformats.org/officeDocument/2006/bibliography"/>
   </ds:schemaRefs>

</xml_diff>